<commit_message>
ya nichego ne menyal
</commit_message>
<xml_diff>
--- a/output.docx
+++ b/output.docx
@@ -157,7 +157,7 @@
           <w:color w:val="000000" w:themeColor="text1"/>
           <w:lang w:val="en-US"/>
         </w:rPr>
-        <w:t xml:space="preserve">123</w:t>
+        <w:t/>
       </w:r>
       <w:proofErr w:type="spellStart"/>
       <w:r>
@@ -200,7 +200,7 @@
           <w:color w:val="000000" w:themeColor="text1"/>
           <w:lang w:val="en-US"/>
         </w:rPr>
-        <w:t xml:space="preserve">21.09.2024</w:t>
+        <w:t xml:space="preserve">undefined.undefined.</w:t>
       </w:r>
       <w:proofErr w:type="spellStart"/>
       <w:r>
@@ -1274,7 +1274,7 @@
           <w:sz w:val="24"/>
           <w:szCs w:val="24"/>
         </w:rPr>
-        <w:t xml:space="preserve">Олежа</w:t>
+        <w:t/>
       </w:r>
       <w:proofErr w:type="spellStart"/>
       <w:r>
@@ -1308,7 +1308,7 @@
           <w:sz w:val="24"/>
           <w:szCs w:val="24"/>
         </w:rPr>
-        <w:t xml:space="preserve">Сандер</w:t>
+        <w:t/>
       </w:r>
       <w:proofErr w:type="spellStart"/>
       <w:r>
@@ -1342,7 +1342,7 @@
           <w:sz w:val="24"/>
           <w:szCs w:val="24"/>
         </w:rPr>
-        <w:t xml:space="preserve">Хайп</w:t>
+        <w:t/>
       </w:r>
       <w:proofErr w:type="spellStart"/>
       <w:r>
@@ -6013,7 +6013,7 @@
                 <w:szCs w:val="24"/>
                 <w:lang w:val="en-US"/>
               </w:rPr>
-              <w:t xml:space="preserve">1488</w:t>
+              <w:t/>
             </w:r>
             <w:proofErr w:type="spellStart"/>
             <w:r>
@@ -6069,7 +6069,7 @@
                 <w:szCs w:val="24"/>
                 <w:lang w:val="en-US"/>
               </w:rPr>
-              <w:t xml:space="preserve">228 1377</w:t>
+              <w:t/>
             </w:r>
             <w:proofErr w:type="spellStart"/>
             <w:r>
@@ -6145,7 +6145,7 @@
                 <w:szCs w:val="24"/>
                 <w:lang w:val="en-US"/>
               </w:rPr>
-              <w:t xml:space="preserve">22.09.2024</w:t>
+              <w:t xml:space="preserve">undefined.undefined.</w:t>
             </w:r>
             <w:proofErr w:type="spellStart"/>
             <w:r>
@@ -6221,7 +6221,7 @@
                 <w:szCs w:val="24"/>
                 <w:lang w:val="en-US"/>
               </w:rPr>
-              <w:t xml:space="preserve">Мусарня</w:t>
+              <w:t/>
             </w:r>
             <w:proofErr w:type="spellStart"/>
             <w:r>
@@ -6293,7 +6293,7 @@
                 <w:szCs w:val="24"/>
                 <w:lang w:val="en-US"/>
               </w:rPr>
-              <w:t xml:space="preserve">Королёв, Черёмушки</w:t>
+              <w:t/>
             </w:r>
             <w:proofErr w:type="spellStart"/>
             <w:r>
@@ -6352,7 +6352,7 @@
                 <w:szCs w:val="24"/>
                 <w:lang w:val="en-US"/>
               </w:rPr>
-              <w:t xml:space="preserve">79999999999</w:t>
+              <w:t/>
             </w:r>
             <w:proofErr w:type="spellStart"/>
             <w:r>
@@ -6403,7 +6403,7 @@
                 <w:szCs w:val="24"/>
                 <w:lang w:val="en-US"/>
               </w:rPr>
-              <w:t xml:space="preserve">sosal@mail.ru</w:t>
+              <w:t/>
             </w:r>
             <w:proofErr w:type="spellStart"/>
             <w:r>
@@ -6850,7 +6850,7 @@
           <w:sz w:val="24"/>
           <w:szCs w:val="24"/>
         </w:rPr>
-        <w:t xml:space="preserve">123</w:t>
+        <w:t/>
       </w:r>
       <w:proofErr w:type="spellStart"/>
       <w:r>
@@ -6884,7 +6884,7 @@
           <w:sz w:val="24"/>
           <w:szCs w:val="24"/>
         </w:rPr>
-        <w:t xml:space="preserve">21.09.2024</w:t>
+        <w:t xml:space="preserve">undefined.undefined.</w:t>
       </w:r>
       <w:proofErr w:type="spellStart"/>
       <w:r>
@@ -7076,7 +7076,7 @@
                 <w:szCs w:val="24"/>
                 <w:lang w:val="en-US"/>
               </w:rPr>
-              <w:t xml:space="preserve">Русский язык</w:t>
+              <w:t/>
             </w:r>
             <w:r>
               <w:rPr>
@@ -7174,7 +7174,7 @@
                 <w:szCs w:val="24"/>
                 <w:lang w:val="en-US"/>
               </w:rPr>
-              <w:t xml:space="preserve">Углублённый</w:t>
+              <w:t/>
             </w:r>
             <w:proofErr w:type="spellStart"/>
             <w:r>
@@ -7255,7 +7255,7 @@
                 <w:szCs w:val="24"/>
                 <w:lang w:val="en-US"/>
               </w:rPr>
-              <w:t xml:space="preserve">Могу</w:t>
+              <w:t/>
             </w:r>
             <w:proofErr w:type="spellStart"/>
             <w:r>
@@ -7336,7 +7336,7 @@
                 <w:szCs w:val="24"/>
                 <w:lang w:val="en-US"/>
               </w:rPr>
-              <w:t xml:space="preserve">23.09.2024</w:t>
+              <w:t xml:space="preserve">undefined.undefined.</w:t>
             </w:r>
             <w:proofErr w:type="spellStart"/>
             <w:r>
@@ -7514,7 +7514,7 @@
                 <w:szCs w:val="24"/>
                 <w:lang w:val="en-US"/>
               </w:rPr>
-              <w:t xml:space="preserve">52</w:t>
+              <w:t/>
             </w:r>
             <w:proofErr w:type="spellStart"/>
             <w:r>
@@ -7581,7 +7581,7 @@
           <w:color w:val="000000" w:themeColor="text1"/>
           <w:sz w:val="24"/>
         </w:rPr>
-        <w:t xml:space="preserve">52 000</w:t>
+        <w:t/>
       </w:r>
       <w:proofErr w:type="spellStart"/>
       <w:r>
@@ -7893,7 +7893,7 @@
           <w:sz w:val="24"/>
           <w:szCs w:val="24"/>
         </w:rPr>
-        <w:t xml:space="preserve">123</w:t>
+        <w:t/>
       </w:r>
       <w:proofErr w:type="spellStart"/>
       <w:r>
@@ -7943,7 +7943,7 @@
           <w:sz w:val="24"/>
           <w:szCs w:val="24"/>
         </w:rPr>
-        <w:t xml:space="preserve">21.09.2024</w:t>
+        <w:t xml:space="preserve">undefined.undefined.</w:t>
       </w:r>
       <w:proofErr w:type="spellStart"/>
       <w:r>
@@ -8344,7 +8344,7 @@
                 <w:szCs w:val="24"/>
                 <w:lang w:val="en-US"/>
               </w:rPr>
-              <w:t xml:space="preserve">1488</w:t>
+              <w:t/>
             </w:r>
             <w:proofErr w:type="spellStart"/>
             <w:r>
@@ -8382,7 +8382,7 @@
                 <w:szCs w:val="24"/>
                 <w:lang w:val="en-US"/>
               </w:rPr>
-              <w:t xml:space="preserve">228 1377</w:t>
+              <w:t/>
             </w:r>
             <w:proofErr w:type="spellStart"/>
             <w:r>
@@ -8458,7 +8458,7 @@
                 <w:szCs w:val="24"/>
                 <w:lang w:val="en-US"/>
               </w:rPr>
-              <w:t xml:space="preserve">22.09.2024</w:t>
+              <w:t xml:space="preserve">undefined.undefined.</w:t>
             </w:r>
             <w:proofErr w:type="spellStart"/>
             <w:r>
@@ -8534,7 +8534,7 @@
                 <w:szCs w:val="24"/>
                 <w:lang w:val="en-US"/>
               </w:rPr>
-              <w:t xml:space="preserve">Мусарня</w:t>
+              <w:t/>
             </w:r>
             <w:proofErr w:type="spellStart"/>
             <w:r>
@@ -8606,7 +8606,7 @@
                 <w:szCs w:val="24"/>
                 <w:lang w:val="en-US"/>
               </w:rPr>
-              <w:t xml:space="preserve">Королёв, Черёмушки</w:t>
+              <w:t/>
             </w:r>
             <w:proofErr w:type="spellStart"/>
             <w:r>
@@ -8665,7 +8665,7 @@
                 <w:szCs w:val="24"/>
                 <w:lang w:val="en-US"/>
               </w:rPr>
-              <w:t xml:space="preserve">79999999999</w:t>
+              <w:t/>
             </w:r>
             <w:proofErr w:type="spellStart"/>
             <w:r>
@@ -8716,7 +8716,7 @@
                 <w:szCs w:val="24"/>
                 <w:lang w:val="en-US"/>
               </w:rPr>
-              <w:t xml:space="preserve">sosal@mail.ru</w:t>
+              <w:t/>
             </w:r>
             <w:proofErr w:type="spellStart"/>
             <w:r>
@@ -9001,7 +9001,7 @@
           <w:sz w:val="24"/>
           <w:szCs w:val="24"/>
         </w:rPr>
-        <w:t xml:space="preserve">123</w:t>
+        <w:t/>
       </w:r>
       <w:proofErr w:type="spellStart"/>
       <w:r>
@@ -9035,7 +9035,7 @@
           <w:sz w:val="24"/>
           <w:szCs w:val="24"/>
         </w:rPr>
-        <w:t xml:space="preserve">21.09.2024</w:t>
+        <w:t xml:space="preserve">undefined.undefined.</w:t>
       </w:r>
       <w:proofErr w:type="spellStart"/>
       <w:r>
@@ -9157,7 +9157,7 @@
         <w:rPr>
           <w:color w:val="000000" w:themeColor="text1"/>
         </w:rPr>
-        <w:t xml:space="preserve">Королёв, Черёмушки</w:t>
+        <w:t/>
       </w:r>
       <w:r>
         <w:rPr>
@@ -9195,7 +9195,7 @@
         <w:rPr>
           <w:color w:val="000000" w:themeColor="text1"/>
         </w:rPr>
-        <w:t xml:space="preserve">1488</w:t>
+        <w:t/>
       </w:r>
       <w:r>
         <w:rPr>
@@ -9239,7 +9239,7 @@
         <w:rPr>
           <w:color w:val="000000" w:themeColor="text1"/>
         </w:rPr>
-        <w:t xml:space="preserve">228 1377</w:t>
+        <w:t/>
       </w:r>
       <w:r>
         <w:rPr>
@@ -9277,7 +9277,7 @@
         <w:rPr>
           <w:color w:val="000000" w:themeColor="text1"/>
         </w:rPr>
-        <w:t xml:space="preserve">22.09.2024</w:t>
+        <w:t xml:space="preserve">undefined.undefined.</w:t>
       </w:r>
       <w:r>
         <w:rPr>
@@ -9328,7 +9328,7 @@
         <w:rPr>
           <w:color w:val="000000" w:themeColor="text1"/>
         </w:rPr>
-        <w:t xml:space="preserve">Мусарня</w:t>
+        <w:t/>
       </w:r>
       <w:r>
         <w:rPr>
@@ -9417,7 +9417,7 @@
         <w:rPr>
           <w:color w:val="000000" w:themeColor="text1"/>
         </w:rPr>
-        <w:t xml:space="preserve">Олежа</w:t>
+        <w:t/>
       </w:r>
       <w:proofErr w:type="spellStart"/>
       <w:r>
@@ -9431,7 +9431,7 @@
         <w:rPr>
           <w:color w:val="000000" w:themeColor="text1"/>
         </w:rPr>
-        <w:t xml:space="preserve"> Сандер</w:t>
+        <w:t xml:space="preserve"> </w:t>
       </w:r>
       <w:proofErr w:type="spellStart"/>
       <w:r>
@@ -9445,7 +9445,7 @@
         <w:rPr>
           <w:color w:val="000000" w:themeColor="text1"/>
         </w:rPr>
-        <w:t xml:space="preserve"> Хайп</w:t>
+        <w:t xml:space="preserve"> </w:t>
       </w:r>
       <w:proofErr w:type="spellStart"/>
       <w:r>
@@ -9788,7 +9788,7 @@
           <w:color w:val="000000" w:themeColor="text1"/>
           <w:sz w:val="24"/>
         </w:rPr>
-        <w:t xml:space="preserve">123</w:t>
+        <w:t/>
       </w:r>
       <w:proofErr w:type="spellStart"/>
       <w:r>

</xml_diff>